<commit_message>
guide 7 - finished.
</commit_message>
<xml_diff>
--- a/Guides/Guide 7.docx
+++ b/Guides/Guide 7.docx
@@ -19,7 +19,15 @@
         </w:numPr>
       </w:pPr>
       <w:r>
-        <w:t>First steps with tensorflow:</w:t>
+        <w:t xml:space="preserve">First steps with </w:t>
+      </w:r>
+      <w:proofErr w:type="spellStart"/>
+      <w:r>
+        <w:t>tensorflow</w:t>
+      </w:r>
+      <w:proofErr w:type="spellEnd"/>
+      <w:r>
+        <w:t>:</w:t>
       </w:r>
     </w:p>
     <w:p>
@@ -31,7 +39,30 @@
         </w:numPr>
       </w:pPr>
       <w:r>
-        <w:t>Do you believe that tensorflow can be used to encode anything you can imagine?</w:t>
+        <w:t xml:space="preserve">Do you believe that </w:t>
+      </w:r>
+      <w:proofErr w:type="spellStart"/>
+      <w:r>
+        <w:t>tensorflow</w:t>
+      </w:r>
+      <w:proofErr w:type="spellEnd"/>
+      <w:r>
+        <w:t xml:space="preserve"> can be used to encode anything you can imagine?</w:t>
+      </w:r>
+    </w:p>
+    <w:p>
+      <w:pPr>
+        <w:pStyle w:val="ListParagraph"/>
+        <w:numPr>
+          <w:ilvl w:val="2"/>
+          <w:numId w:val="1"/>
+        </w:numPr>
+      </w:pPr>
+      <w:r>
+        <w:t>Everything except for spiritual matters.</w:t>
+      </w:r>
+      <w:r>
+        <w:t xml:space="preserve"> (You can’t encode God)</w:t>
       </w:r>
     </w:p>
     <w:p>
@@ -43,7 +74,145 @@
         </w:numPr>
       </w:pPr>
       <w:r>
-        <w:t>Compare and contrast tf.estimator vs. SciKit-Learn</w:t>
+        <w:t xml:space="preserve">Compare and contrast </w:t>
+      </w:r>
+      <w:proofErr w:type="spellStart"/>
+      <w:proofErr w:type="gramStart"/>
+      <w:r>
+        <w:t>tf.estimator</w:t>
+      </w:r>
+      <w:proofErr w:type="spellEnd"/>
+      <w:proofErr w:type="gramEnd"/>
+      <w:r>
+        <w:t xml:space="preserve"> vs. </w:t>
+      </w:r>
+      <w:proofErr w:type="spellStart"/>
+      <w:r>
+        <w:t>SciKit</w:t>
+      </w:r>
+      <w:proofErr w:type="spellEnd"/>
+      <w:r>
+        <w:t>-Learn</w:t>
+      </w:r>
+    </w:p>
+    <w:p>
+      <w:pPr>
+        <w:pStyle w:val="ListParagraph"/>
+        <w:numPr>
+          <w:ilvl w:val="2"/>
+          <w:numId w:val="1"/>
+        </w:numPr>
+      </w:pPr>
+      <w:proofErr w:type="spellStart"/>
+      <w:proofErr w:type="gramStart"/>
+      <w:r>
+        <w:t>Tf.estimater</w:t>
+      </w:r>
+      <w:proofErr w:type="spellEnd"/>
+      <w:proofErr w:type="gramEnd"/>
+      <w:r>
+        <w:t xml:space="preserve"> = high-level API specifying pre-defined architectures including linear regression and neural networks.</w:t>
+      </w:r>
+    </w:p>
+    <w:p>
+      <w:pPr>
+        <w:pStyle w:val="ListParagraph"/>
+        <w:numPr>
+          <w:ilvl w:val="3"/>
+          <w:numId w:val="1"/>
+        </w:numPr>
+      </w:pPr>
+      <w:r>
+        <w:t>Actions: training, evaluation, prediction, and export for serving.</w:t>
+      </w:r>
+    </w:p>
+    <w:p>
+      <w:pPr>
+        <w:pStyle w:val="ListParagraph"/>
+        <w:numPr>
+          <w:ilvl w:val="2"/>
+          <w:numId w:val="1"/>
+        </w:numPr>
+      </w:pPr>
+      <w:proofErr w:type="spellStart"/>
+      <w:r>
+        <w:t>SciKit</w:t>
+      </w:r>
+      <w:proofErr w:type="spellEnd"/>
+      <w:r>
+        <w:t>-Learn:</w:t>
+      </w:r>
+    </w:p>
+    <w:p>
+      <w:pPr>
+        <w:pStyle w:val="ListParagraph"/>
+        <w:numPr>
+          <w:ilvl w:val="3"/>
+          <w:numId w:val="1"/>
+        </w:numPr>
+      </w:pPr>
+      <w:r>
+        <w:t>Classification: identifying to which category an object belongs to</w:t>
+      </w:r>
+    </w:p>
+    <w:p>
+      <w:pPr>
+        <w:pStyle w:val="ListParagraph"/>
+        <w:numPr>
+          <w:ilvl w:val="3"/>
+          <w:numId w:val="1"/>
+        </w:numPr>
+      </w:pPr>
+      <w:r>
+        <w:t>Regression: predicting a continuous-valued attribute associated with an object.</w:t>
+      </w:r>
+    </w:p>
+    <w:p>
+      <w:pPr>
+        <w:pStyle w:val="ListParagraph"/>
+        <w:numPr>
+          <w:ilvl w:val="3"/>
+          <w:numId w:val="1"/>
+        </w:numPr>
+      </w:pPr>
+      <w:r>
+        <w:t>Clustering: automatic grouping of similar objects into sets.</w:t>
+      </w:r>
+    </w:p>
+    <w:p>
+      <w:pPr>
+        <w:pStyle w:val="ListParagraph"/>
+        <w:numPr>
+          <w:ilvl w:val="3"/>
+          <w:numId w:val="1"/>
+        </w:numPr>
+      </w:pPr>
+      <w:r>
+        <w:t>Dimensionality reduction: reducing the number of random variables to consider.</w:t>
+      </w:r>
+    </w:p>
+    <w:p>
+      <w:pPr>
+        <w:pStyle w:val="ListParagraph"/>
+        <w:numPr>
+          <w:ilvl w:val="3"/>
+          <w:numId w:val="1"/>
+        </w:numPr>
+      </w:pPr>
+      <w:r>
+        <w:t>Model selection: comparing, validating and choosing parameters and models.</w:t>
+      </w:r>
+    </w:p>
+    <w:p>
+      <w:pPr>
+        <w:pStyle w:val="ListParagraph"/>
+        <w:numPr>
+          <w:ilvl w:val="3"/>
+          <w:numId w:val="1"/>
+        </w:numPr>
+      </w:pPr>
+      <w:r>
+        <w:t>Preprocessing: feature extraction and normalization.</w:t>
       </w:r>
     </w:p>
     <w:p>
@@ -62,12 +231,72 @@
       <w:pPr>
         <w:pStyle w:val="ListParagraph"/>
         <w:numPr>
+          <w:ilvl w:val="2"/>
+          <w:numId w:val="1"/>
+        </w:numPr>
+      </w:pPr>
+      <w:r>
+        <w:t xml:space="preserve">The primary data structure in </w:t>
+      </w:r>
+      <w:proofErr w:type="spellStart"/>
+      <w:r>
+        <w:t>TensorFlow</w:t>
+      </w:r>
+      <w:proofErr w:type="spellEnd"/>
+      <w:r>
+        <w:t xml:space="preserve"> programs.</w:t>
+      </w:r>
+    </w:p>
+    <w:p>
+      <w:pPr>
+        <w:pStyle w:val="ListParagraph"/>
+        <w:numPr>
+          <w:ilvl w:val="2"/>
+          <w:numId w:val="1"/>
+        </w:numPr>
+      </w:pPr>
+      <w:r>
+        <w:t>N-dimensional data structures – scalars, vectors, matrices, etc.</w:t>
+      </w:r>
+    </w:p>
+    <w:p>
+      <w:pPr>
+        <w:pStyle w:val="ListParagraph"/>
+        <w:numPr>
+          <w:ilvl w:val="2"/>
+          <w:numId w:val="1"/>
+        </w:numPr>
+      </w:pPr>
+      <w:r>
+        <w:t>Elements can hold integer, floating-point, or string values.</w:t>
+      </w:r>
+    </w:p>
+    <w:p>
+      <w:pPr>
+        <w:pStyle w:val="ListParagraph"/>
+        <w:numPr>
           <w:ilvl w:val="1"/>
           <w:numId w:val="1"/>
         </w:numPr>
       </w:pPr>
       <w:r>
-        <w:t>Note: we include the pandas tutorial below; save the tensorflow and synthetic features tutorials for the lab</w:t>
+        <w:t xml:space="preserve">Note: we include the </w:t>
+      </w:r>
+      <w:proofErr w:type="gramStart"/>
+      <w:r>
+        <w:t>pandas</w:t>
+      </w:r>
+      <w:proofErr w:type="gramEnd"/>
+      <w:r>
+        <w:t xml:space="preserve"> tutorial below; save the </w:t>
+      </w:r>
+      <w:proofErr w:type="spellStart"/>
+      <w:r>
+        <w:t>tensorflow</w:t>
+      </w:r>
+      <w:proofErr w:type="spellEnd"/>
+      <w:r>
+        <w:t xml:space="preserve"> and synthetic features tutorials for the lab</w:t>
       </w:r>
     </w:p>
     <w:p>
@@ -98,6 +327,18 @@
       <w:pPr>
         <w:pStyle w:val="ListParagraph"/>
         <w:numPr>
+          <w:ilvl w:val="2"/>
+          <w:numId w:val="1"/>
+        </w:numPr>
+      </w:pPr>
+      <w:r>
+        <w:t>The less complex an ML model, the more likely that a good empirical result is not just due to the peculiarities of the sample.</w:t>
+      </w:r>
+    </w:p>
+    <w:p>
+      <w:pPr>
+        <w:pStyle w:val="ListParagraph"/>
+        <w:numPr>
           <w:ilvl w:val="1"/>
           <w:numId w:val="1"/>
         </w:numPr>
@@ -110,6 +351,42 @@
       <w:pPr>
         <w:pStyle w:val="ListParagraph"/>
         <w:numPr>
+          <w:ilvl w:val="2"/>
+          <w:numId w:val="1"/>
+        </w:numPr>
+      </w:pPr>
+      <w:r>
+        <w:t>Independently and identically.</w:t>
+      </w:r>
+    </w:p>
+    <w:p>
+      <w:pPr>
+        <w:pStyle w:val="ListParagraph"/>
+        <w:numPr>
+          <w:ilvl w:val="2"/>
+          <w:numId w:val="1"/>
+        </w:numPr>
+      </w:pPr>
+      <w:r>
+        <w:t>Examples don’t influence each other.</w:t>
+      </w:r>
+    </w:p>
+    <w:p>
+      <w:pPr>
+        <w:pStyle w:val="ListParagraph"/>
+        <w:numPr>
+          <w:ilvl w:val="2"/>
+          <w:numId w:val="1"/>
+        </w:numPr>
+      </w:pPr>
+      <w:r>
+        <w:t>Refers to the randomness of variables.</w:t>
+      </w:r>
+    </w:p>
+    <w:p>
+      <w:pPr>
+        <w:pStyle w:val="ListParagraph"/>
+        <w:numPr>
           <w:ilvl w:val="1"/>
           <w:numId w:val="1"/>
         </w:numPr>
@@ -122,6 +399,18 @@
       <w:pPr>
         <w:pStyle w:val="ListParagraph"/>
         <w:numPr>
+          <w:ilvl w:val="2"/>
+          <w:numId w:val="1"/>
+        </w:numPr>
+      </w:pPr>
+      <w:r>
+        <w:t>The distribution doesn’t change within the data set.</w:t>
+      </w:r>
+    </w:p>
+    <w:p>
+      <w:pPr>
+        <w:pStyle w:val="ListParagraph"/>
+        <w:numPr>
           <w:ilvl w:val="0"/>
           <w:numId w:val="1"/>
         </w:numPr>
@@ -146,6 +435,30 @@
       <w:pPr>
         <w:pStyle w:val="ListParagraph"/>
         <w:numPr>
+          <w:ilvl w:val="2"/>
+          <w:numId w:val="1"/>
+        </w:numPr>
+      </w:pPr>
+      <w:r>
+        <w:t>Yes, we should because the examples could be given in sorted order or otherwise organized in a way that isn’t random.</w:t>
+      </w:r>
+    </w:p>
+    <w:p>
+      <w:pPr>
+        <w:pStyle w:val="ListParagraph"/>
+        <w:numPr>
+          <w:ilvl w:val="2"/>
+          <w:numId w:val="1"/>
+        </w:numPr>
+      </w:pPr>
+      <w:r>
+        <w:t>This will affect our predictions.</w:t>
+      </w:r>
+    </w:p>
+    <w:p>
+      <w:pPr>
+        <w:pStyle w:val="ListParagraph"/>
+        <w:numPr>
           <w:ilvl w:val="0"/>
           <w:numId w:val="1"/>
         </w:numPr>
@@ -170,6 +483,51 @@
       <w:pPr>
         <w:pStyle w:val="ListParagraph"/>
         <w:numPr>
+          <w:ilvl w:val="2"/>
+          <w:numId w:val="1"/>
+        </w:numPr>
+      </w:pPr>
+      <w:r>
+        <w:t>Train set:</w:t>
+      </w:r>
+      <w:r>
+        <w:t xml:space="preserve"> a subset to train a model.</w:t>
+      </w:r>
+    </w:p>
+    <w:p>
+      <w:pPr>
+        <w:pStyle w:val="ListParagraph"/>
+        <w:numPr>
+          <w:ilvl w:val="2"/>
+          <w:numId w:val="1"/>
+        </w:numPr>
+      </w:pPr>
+      <w:r>
+        <w:t>Validation set:</w:t>
+      </w:r>
+      <w:r>
+        <w:t xml:space="preserve"> a subset that is used to adjust hyper-parameters.</w:t>
+      </w:r>
+    </w:p>
+    <w:p>
+      <w:pPr>
+        <w:pStyle w:val="ListParagraph"/>
+        <w:numPr>
+          <w:ilvl w:val="2"/>
+          <w:numId w:val="1"/>
+        </w:numPr>
+      </w:pPr>
+      <w:r>
+        <w:t>Test set:</w:t>
+      </w:r>
+      <w:r>
+        <w:t xml:space="preserve"> a subset to test the trained model.</w:t>
+      </w:r>
+    </w:p>
+    <w:p>
+      <w:pPr>
+        <w:pStyle w:val="ListParagraph"/>
+        <w:numPr>
           <w:ilvl w:val="0"/>
           <w:numId w:val="1"/>
         </w:numPr>
@@ -177,17 +535,17 @@
       <w:r>
         <w:t>Pandas: Do Google’s Intro to Pandas</w:t>
       </w:r>
-    </w:p>
-    <w:p>
-      <w:pPr>
-        <w:pStyle w:val="ListParagraph"/>
-        <w:numPr>
-          <w:ilvl w:val="0"/>
-          <w:numId w:val="1"/>
-        </w:numPr>
-      </w:pPr>
       <w:bookmarkStart w:id="0" w:name="_GoBack"/>
       <w:bookmarkEnd w:id="0"/>
+    </w:p>
+    <w:p>
+      <w:pPr>
+        <w:pStyle w:val="ListParagraph"/>
+        <w:numPr>
+          <w:ilvl w:val="0"/>
+          <w:numId w:val="1"/>
+        </w:numPr>
+      </w:pPr>
     </w:p>
     <w:sectPr>
       <w:pgSz w:w="12240" w:h="15840"/>

</xml_diff>